<commit_message>
Styles update & new template for guideline doc
</commit_message>
<xml_diff>
--- a/src/styles/template-pum.docx
+++ b/src/styles/template-pum.docx
@@ -1210,6 +1210,80 @@
     <w:r>
       <w:rPr>
         <w:noProof/>
+      </w:rPr>
+      <w:drawing>
+        <wp:anchor distT="0" distB="0" distL="114300" distR="114300" simplePos="0" relativeHeight="251659264" behindDoc="1" locked="0" layoutInCell="1" allowOverlap="1" wp14:anchorId="468C642B" wp14:editId="50C6B1C8">
+          <wp:simplePos x="0" y="0"/>
+          <wp:positionH relativeFrom="column">
+            <wp:posOffset>2776572</wp:posOffset>
+          </wp:positionH>
+          <wp:positionV relativeFrom="paragraph">
+            <wp:posOffset>-175711</wp:posOffset>
+          </wp:positionV>
+          <wp:extent cx="1285200" cy="288000"/>
+          <wp:effectExtent l="0" t="0" r="0" b="0"/>
+          <wp:wrapTight wrapText="bothSides">
+            <wp:wrapPolygon edited="0">
+              <wp:start x="1068" y="0"/>
+              <wp:lineTo x="0" y="1907"/>
+              <wp:lineTo x="0" y="19073"/>
+              <wp:lineTo x="1068" y="20980"/>
+              <wp:lineTo x="3417" y="20980"/>
+              <wp:lineTo x="21354" y="20980"/>
+              <wp:lineTo x="21354" y="954"/>
+              <wp:lineTo x="3417" y="0"/>
+              <wp:lineTo x="1068" y="0"/>
+            </wp:wrapPolygon>
+          </wp:wrapTight>
+          <wp:docPr id="1155348263" name="Image2" descr="A black background with yellow letters&#10;&#10;AI-generated content may be incorrect."/>
+          <wp:cNvGraphicFramePr>
+            <a:graphicFrameLocks xmlns:a="http://schemas.openxmlformats.org/drawingml/2006/main" noChangeAspect="1"/>
+          </wp:cNvGraphicFramePr>
+          <a:graphic xmlns:a="http://schemas.openxmlformats.org/drawingml/2006/main">
+            <a:graphicData uri="http://schemas.openxmlformats.org/drawingml/2006/picture">
+              <pic:pic xmlns:pic="http://schemas.openxmlformats.org/drawingml/2006/picture">
+                <pic:nvPicPr>
+                  <pic:cNvPr id="5" name="Image2" descr="A black background with yellow letters&#10;&#10;AI-generated content may be incorrect."/>
+                  <pic:cNvPicPr>
+                    <a:picLocks noChangeAspect="1" noChangeArrowheads="1"/>
+                  </pic:cNvPicPr>
+                </pic:nvPicPr>
+                <pic:blipFill>
+                  <a:blip r:embed="rId1">
+                    <a:extLst>
+                      <a:ext uri="{28A0092B-C50C-407E-A947-70E740481C1C}">
+                        <a14:useLocalDpi xmlns:a14="http://schemas.microsoft.com/office/drawing/2010/main" val="0"/>
+                      </a:ext>
+                    </a:extLst>
+                  </a:blip>
+                  <a:stretch>
+                    <a:fillRect/>
+                  </a:stretch>
+                </pic:blipFill>
+                <pic:spPr bwMode="auto">
+                  <a:xfrm>
+                    <a:off x="0" y="0"/>
+                    <a:ext cx="1285200" cy="288000"/>
+                  </a:xfrm>
+                  <a:prstGeom prst="rect">
+                    <a:avLst/>
+                  </a:prstGeom>
+                </pic:spPr>
+              </pic:pic>
+            </a:graphicData>
+          </a:graphic>
+          <wp14:sizeRelH relativeFrom="margin">
+            <wp14:pctWidth>0</wp14:pctWidth>
+          </wp14:sizeRelH>
+          <wp14:sizeRelV relativeFrom="margin">
+            <wp14:pctHeight>0</wp14:pctHeight>
+          </wp14:sizeRelV>
+        </wp:anchor>
+      </w:drawing>
+    </w:r>
+    <w:r>
+      <w:rPr>
+        <w:noProof/>
         <w:lang w:val="pl-PL"/>
       </w:rPr>
       <w:drawing>
@@ -1238,7 +1312,7 @@
                   </pic:cNvPicPr>
                 </pic:nvPicPr>
                 <pic:blipFill>
-                  <a:blip r:embed="rId1"/>
+                  <a:blip r:embed="rId2"/>
                   <a:stretch>
                     <a:fillRect/>
                   </a:stretch>
@@ -1289,7 +1363,7 @@
                   </pic:cNvPicPr>
                 </pic:nvPicPr>
                 <pic:blipFill>
-                  <a:blip r:embed="rId2"/>
+                  <a:blip r:embed="rId3"/>
                   <a:stretch>
                     <a:fillRect/>
                   </a:stretch>
@@ -1315,7 +1389,7 @@
         <w:lang w:val="pl-PL"/>
       </w:rPr>
       <w:drawing>
-        <wp:anchor distT="0" distB="0" distL="114300" distR="114300" simplePos="0" relativeHeight="7" behindDoc="1" locked="0" layoutInCell="0" allowOverlap="1" wp14:anchorId="5F2B240F" wp14:editId="15134604">
+        <wp:anchor distT="0" distB="0" distL="114300" distR="114300" simplePos="0" relativeHeight="7" behindDoc="1" locked="0" layoutInCell="0" allowOverlap="1" wp14:anchorId="5F2B240F" wp14:editId="74D484B7">
           <wp:simplePos x="0" y="0"/>
           <wp:positionH relativeFrom="margin">
             <wp:posOffset>5756275</wp:posOffset>
@@ -1340,7 +1414,7 @@
                   </pic:cNvPicPr>
                 </pic:nvPicPr>
                 <pic:blipFill>
-                  <a:blip r:embed="rId3"/>
+                  <a:blip r:embed="rId4"/>
                   <a:stretch>
                     <a:fillRect/>
                   </a:stretch>
@@ -1349,57 +1423,6 @@
                   <a:xfrm>
                     <a:off x="0" y="0"/>
                     <a:ext cx="812800" cy="304800"/>
-                  </a:xfrm>
-                  <a:prstGeom prst="rect">
-                    <a:avLst/>
-                  </a:prstGeom>
-                </pic:spPr>
-              </pic:pic>
-            </a:graphicData>
-          </a:graphic>
-        </wp:anchor>
-      </w:drawing>
-    </w:r>
-    <w:r>
-      <w:rPr>
-        <w:noProof/>
-        <w:lang w:val="pl-PL"/>
-      </w:rPr>
-      <w:drawing>
-        <wp:anchor distT="0" distB="0" distL="114300" distR="114300" simplePos="0" relativeHeight="9" behindDoc="1" locked="0" layoutInCell="0" allowOverlap="1" wp14:anchorId="1F71D6E1" wp14:editId="6D4D3DE4">
-          <wp:simplePos x="0" y="0"/>
-          <wp:positionH relativeFrom="margin">
-            <wp:posOffset>2797175</wp:posOffset>
-          </wp:positionH>
-          <wp:positionV relativeFrom="margin">
-            <wp:posOffset>-598170</wp:posOffset>
-          </wp:positionV>
-          <wp:extent cx="1257300" cy="276225"/>
-          <wp:effectExtent l="0" t="0" r="0" b="0"/>
-          <wp:wrapSquare wrapText="bothSides"/>
-          <wp:docPr id="4" name="Picture 3"/>
-          <wp:cNvGraphicFramePr>
-            <a:graphicFrameLocks xmlns:a="http://schemas.openxmlformats.org/drawingml/2006/main" noChangeAspect="1"/>
-          </wp:cNvGraphicFramePr>
-          <a:graphic xmlns:a="http://schemas.openxmlformats.org/drawingml/2006/main">
-            <a:graphicData uri="http://schemas.openxmlformats.org/drawingml/2006/picture">
-              <pic:pic xmlns:pic="http://schemas.openxmlformats.org/drawingml/2006/picture">
-                <pic:nvPicPr>
-                  <pic:cNvPr id="4" name="Picture 3"/>
-                  <pic:cNvPicPr>
-                    <a:picLocks noChangeAspect="1" noChangeArrowheads="1"/>
-                  </pic:cNvPicPr>
-                </pic:nvPicPr>
-                <pic:blipFill>
-                  <a:blip r:embed="rId4"/>
-                  <a:stretch>
-                    <a:fillRect/>
-                  </a:stretch>
-                </pic:blipFill>
-                <pic:spPr bwMode="auto">
-                  <a:xfrm>
-                    <a:off x="0" y="0"/>
-                    <a:ext cx="1257300" cy="276225"/>
                   </a:xfrm>
                   <a:prstGeom prst="rect">
                     <a:avLst/>

</xml_diff>